<commit_message>
finished gui without functionality
</commit_message>
<xml_diff>
--- a/Documentation.docx
+++ b/Documentation.docx
@@ -1568,17 +1568,8 @@
             <w:rStyle w:val="Hyperlink"/>
             <w:rFonts w:ascii="Times New Roman" w:hAnsi="Times New Roman"/>
           </w:rPr>
-          <w:t xml:space="preserve">Use Case Diagrams | Unified Modeling Language (UML) - </w:t>
+          <w:t>Use Case Diagrams | Unified Modeling Language (UML) - GeeksforGeeks</w:t>
         </w:r>
-        <w:proofErr w:type="spellStart"/>
-        <w:r>
-          <w:rPr>
-            <w:rStyle w:val="Hyperlink"/>
-            <w:rFonts w:ascii="Times New Roman" w:hAnsi="Times New Roman"/>
-          </w:rPr>
-          <w:t>GeeksforGeeks</w:t>
-        </w:r>
-        <w:proofErr w:type="spellEnd"/>
       </w:hyperlink>
     </w:p>
     <w:p>
@@ -1603,17 +1594,8 @@
             <w:rStyle w:val="Hyperlink"/>
             <w:rFonts w:ascii="Times New Roman" w:hAnsi="Times New Roman"/>
           </w:rPr>
-          <w:t xml:space="preserve">Use Case Diagram Tutorial (Guide with Examples) | </w:t>
+          <w:t>Use Case Diagram Tutorial (Guide with Examples) | Creately</w:t>
         </w:r>
-        <w:proofErr w:type="spellStart"/>
-        <w:r>
-          <w:rPr>
-            <w:rStyle w:val="Hyperlink"/>
-            <w:rFonts w:ascii="Times New Roman" w:hAnsi="Times New Roman"/>
-          </w:rPr>
-          <w:t>Creately</w:t>
-        </w:r>
-        <w:proofErr w:type="spellEnd"/>
       </w:hyperlink>
       <w:r>
         <w:rPr>
@@ -1671,16 +1653,8 @@
           <w:rPr>
             <w:rStyle w:val="Hyperlink"/>
           </w:rPr>
-          <w:t xml:space="preserve">Introduction to JDBC | </w:t>
+          <w:t>Introduction to JDBC | Baeldung</w:t>
         </w:r>
-        <w:proofErr w:type="spellStart"/>
-        <w:r>
-          <w:rPr>
-            <w:rStyle w:val="Hyperlink"/>
-          </w:rPr>
-          <w:t>Baeldung</w:t>
-        </w:r>
-        <w:proofErr w:type="spellEnd"/>
       </w:hyperlink>
     </w:p>
     <w:p>
@@ -1702,16 +1676,8 @@
           <w:rPr>
             <w:rStyle w:val="Hyperlink"/>
           </w:rPr>
-          <w:t xml:space="preserve">Layers of a Standard Enterprise Application - </w:t>
+          <w:t>Layers of a Standard Enterprise Application - DZone</w:t>
         </w:r>
-        <w:proofErr w:type="spellStart"/>
-        <w:r>
-          <w:rPr>
-            <w:rStyle w:val="Hyperlink"/>
-          </w:rPr>
-          <w:t>DZone</w:t>
-        </w:r>
-        <w:proofErr w:type="spellEnd"/>
       </w:hyperlink>
     </w:p>
     <w:p>
@@ -1733,16 +1699,8 @@
           <w:rPr>
             <w:rStyle w:val="Hyperlink"/>
           </w:rPr>
-          <w:t xml:space="preserve">Creating PDF Files in Java | </w:t>
+          <w:t>Creating PDF Files in Java | Baeldung</w:t>
         </w:r>
-        <w:proofErr w:type="spellStart"/>
-        <w:r>
-          <w:rPr>
-            <w:rStyle w:val="Hyperlink"/>
-          </w:rPr>
-          <w:t>Baeldung</w:t>
-        </w:r>
-        <w:proofErr w:type="spellEnd"/>
       </w:hyperlink>
     </w:p>
     <w:p>
@@ -1767,30 +1725,8 @@
           <w:rPr>
             <w:rStyle w:val="Hyperlink"/>
           </w:rPr>
-          <w:t xml:space="preserve">Introduction to </w:t>
+          <w:t>Introduction to JavaDoc | Baeldung</w:t>
         </w:r>
-        <w:proofErr w:type="spellStart"/>
-        <w:r>
-          <w:rPr>
-            <w:rStyle w:val="Hyperlink"/>
-          </w:rPr>
-          <w:t>JavaDoc</w:t>
-        </w:r>
-        <w:proofErr w:type="spellEnd"/>
-        <w:r>
-          <w:rPr>
-            <w:rStyle w:val="Hyperlink"/>
-          </w:rPr>
-          <w:t xml:space="preserve"> | </w:t>
-        </w:r>
-        <w:proofErr w:type="spellStart"/>
-        <w:r>
-          <w:rPr>
-            <w:rStyle w:val="Hyperlink"/>
-          </w:rPr>
-          <w:t>Baeldung</w:t>
-        </w:r>
-        <w:proofErr w:type="spellEnd"/>
       </w:hyperlink>
     </w:p>
     <w:p>
@@ -1815,16 +1751,60 @@
           <w:rPr>
             <w:rStyle w:val="Hyperlink"/>
           </w:rPr>
-          <w:t xml:space="preserve">Java 14 Record Keyword | </w:t>
+          <w:t>Java 14 Record Keyword | Baeldung</w:t>
         </w:r>
-        <w:proofErr w:type="spellStart"/>
+      </w:hyperlink>
+    </w:p>
+    <w:p>
+      <w:pPr>
+        <w:numPr>
+          <w:ilvl w:val="0"/>
+          <w:numId w:val="3"/>
+        </w:numPr>
+        <w:spacing w:after="0" w:line="240" w:lineRule="auto"/>
+        <w:jc w:val="both"/>
+        <w:rPr>
+          <w:rStyle w:val="Hyperlink"/>
+          <w:rFonts w:ascii="Times New Roman" w:hAnsi="Times New Roman"/>
+          <w:color w:val="auto"/>
+          <w:sz w:val="20"/>
+          <w:szCs w:val="18"/>
+          <w:u w:val="none"/>
+        </w:rPr>
+      </w:pPr>
+      <w:hyperlink r:id="rId14" w:anchor="reference" w:history="1">
         <w:r>
           <w:rPr>
             <w:rStyle w:val="Hyperlink"/>
           </w:rPr>
-          <w:t>Baeldung</w:t>
+          <w:t>PostgreSQL | IntelliJ IDEA Documentation (jetbrains.com)</w:t>
         </w:r>
-        <w:proofErr w:type="spellEnd"/>
+      </w:hyperlink>
+    </w:p>
+    <w:p>
+      <w:pPr>
+        <w:numPr>
+          <w:ilvl w:val="0"/>
+          <w:numId w:val="3"/>
+        </w:numPr>
+        <w:spacing w:after="0" w:line="240" w:lineRule="auto"/>
+        <w:jc w:val="both"/>
+        <w:rPr>
+          <w:rStyle w:val="Hyperlink"/>
+          <w:rFonts w:ascii="Times New Roman" w:hAnsi="Times New Roman"/>
+          <w:color w:val="auto"/>
+          <w:sz w:val="20"/>
+          <w:szCs w:val="18"/>
+          <w:u w:val="none"/>
+        </w:rPr>
+      </w:pPr>
+      <w:hyperlink r:id="rId15" w:history="1">
+        <w:r>
+          <w:rPr>
+            <w:rStyle w:val="Hyperlink"/>
+          </w:rPr>
+          <w:t>Setting up the JDBC Driver | pgJDBC (postgresql.org)</w:t>
+        </w:r>
       </w:hyperlink>
     </w:p>
     <w:p>

</xml_diff>